<commit_message>
new change in documantation
</commit_message>
<xml_diff>
--- a/Space_Transformers_Part4_REPORT.docx
+++ b/Space_Transformers_Part4_REPORT.docx
@@ -59,43 +59,7 @@
           <w:sz w:val="32"/>
           <w:szCs w:val="32"/>
         </w:rPr>
-        <w:t xml:space="preserve">Report PART </w:t>
-      </w:r>
-      <w:r>
-        <w:rPr>
-          <w:b/>
-          <w:bCs/>
-          <w:sz w:val="32"/>
-          <w:szCs w:val="32"/>
-        </w:rPr>
-        <w:t>4</w:t>
-      </w:r>
-      <w:r>
-        <w:rPr>
-          <w:b/>
-          <w:bCs/>
-          <w:sz w:val="32"/>
-          <w:szCs w:val="32"/>
-        </w:rPr>
-        <w:t xml:space="preserve">: </w:t>
-      </w:r>
-      <w:r>
-        <w:rPr>
-          <w:b/>
-          <w:bCs/>
-          <w:sz w:val="32"/>
-          <w:szCs w:val="32"/>
-        </w:rPr>
-        <w:t>User Console &amp; Evaluation Phase</w:t>
-      </w:r>
-      <w:r>
-        <w:rPr>
-          <w:b/>
-          <w:bCs/>
-          <w:sz w:val="32"/>
-          <w:szCs w:val="32"/>
-        </w:rPr>
-        <w:t xml:space="preserve"> </w:t>
+        <w:t xml:space="preserve">Report PART 4: User Console &amp; Evaluation Phase </w:t>
       </w:r>
     </w:p>
     <w:p>
@@ -264,7 +228,6 @@
         <w:rPr>
           <w:sz w:val="24"/>
           <w:szCs w:val="24"/>
-          <w:lang w:val="el-GR"/>
         </w:rPr>
       </w:pPr>
       <w:r>
@@ -282,14 +245,12 @@
         <w:rPr>
           <w:sz w:val="24"/>
           <w:szCs w:val="24"/>
-          <w:lang w:val="el-GR"/>
-        </w:rPr>
-      </w:pPr>
-      <w:r>
-        <w:rPr>
-          <w:sz w:val="24"/>
-          <w:szCs w:val="24"/>
-          <w:lang w:val="el-GR"/>
+        </w:rPr>
+      </w:pPr>
+      <w:r>
+        <w:rPr>
+          <w:sz w:val="24"/>
+          <w:szCs w:val="24"/>
         </w:rPr>
         <w:t>1)</w:t>
       </w:r>
@@ -301,14 +262,12 @@
         <w:rPr>
           <w:sz w:val="24"/>
           <w:szCs w:val="24"/>
-          <w:lang w:val="el-GR"/>
-        </w:rPr>
-      </w:pPr>
-      <w:r>
-        <w:rPr>
-          <w:sz w:val="24"/>
-          <w:szCs w:val="24"/>
-          <w:lang w:val="el-GR"/>
+        </w:rPr>
+      </w:pPr>
+      <w:r>
+        <w:rPr>
+          <w:sz w:val="24"/>
+          <w:szCs w:val="24"/>
         </w:rPr>
         <w:t>2)</w:t>
       </w:r>
@@ -320,29 +279,729 @@
         <w:rPr>
           <w:sz w:val="24"/>
           <w:szCs w:val="24"/>
-          <w:lang w:val="el-GR"/>
-        </w:rPr>
-      </w:pPr>
-    </w:p>
-    <w:p>
-      <w:pPr>
-        <w:spacing w:after="0"/>
-        <w:jc w:val="both"/>
-        <w:rPr>
-          <w:sz w:val="24"/>
-          <w:szCs w:val="24"/>
-          <w:lang w:val="el-GR"/>
-        </w:rPr>
-      </w:pPr>
-    </w:p>
-    <w:p>
-      <w:pPr>
-        <w:spacing w:after="0"/>
-        <w:jc w:val="both"/>
-        <w:rPr>
-          <w:sz w:val="24"/>
-          <w:szCs w:val="24"/>
-          <w:lang w:val="el-GR"/>
+        </w:rPr>
+      </w:pPr>
+    </w:p>
+    <w:p>
+      <w:pPr>
+        <w:spacing w:after="0"/>
+        <w:jc w:val="both"/>
+        <w:rPr>
+          <w:sz w:val="24"/>
+          <w:szCs w:val="24"/>
+        </w:rPr>
+      </w:pPr>
+    </w:p>
+    <w:p>
+      <w:pPr>
+        <w:spacing w:after="0"/>
+        <w:jc w:val="both"/>
+        <w:rPr>
+          <w:sz w:val="24"/>
+          <w:szCs w:val="24"/>
+        </w:rPr>
+      </w:pPr>
+    </w:p>
+    <w:p>
+      <w:pPr>
+        <w:spacing w:after="0"/>
+        <w:jc w:val="both"/>
+        <w:rPr>
+          <w:b/>
+          <w:bCs/>
+          <w:sz w:val="24"/>
+          <w:szCs w:val="24"/>
+          <w:u w:val="single"/>
+        </w:rPr>
+      </w:pPr>
+      <w:r>
+        <w:rPr>
+          <w:b/>
+          <w:bCs/>
+          <w:sz w:val="24"/>
+          <w:szCs w:val="24"/>
+          <w:u w:val="single"/>
+        </w:rPr>
+        <w:t>MAP CAPTURATION</w:t>
+      </w:r>
+      <w:r>
+        <w:rPr>
+          <w:b/>
+          <w:bCs/>
+          <w:sz w:val="24"/>
+          <w:szCs w:val="24"/>
+          <w:u w:val="single"/>
+        </w:rPr>
+        <w:t xml:space="preserve"> (our </w:t>
+      </w:r>
+      <w:proofErr w:type="spellStart"/>
+      <w:r>
+        <w:rPr>
+          <w:b/>
+          <w:bCs/>
+          <w:sz w:val="24"/>
+          <w:szCs w:val="24"/>
+          <w:u w:val="single"/>
+        </w:rPr>
+        <w:t>Commnader</w:t>
+      </w:r>
+      <w:proofErr w:type="spellEnd"/>
+      <w:r>
+        <w:rPr>
+          <w:b/>
+          <w:bCs/>
+          <w:sz w:val="24"/>
+          <w:szCs w:val="24"/>
+          <w:u w:val="single"/>
+        </w:rPr>
+        <w:t>)</w:t>
+      </w:r>
+    </w:p>
+    <w:p>
+      <w:pPr>
+        <w:spacing w:after="0"/>
+        <w:jc w:val="both"/>
+        <w:rPr>
+          <w:sz w:val="24"/>
+          <w:szCs w:val="24"/>
+        </w:rPr>
+      </w:pPr>
+      <w:r>
+        <w:rPr>
+          <w:sz w:val="24"/>
+          <w:szCs w:val="24"/>
+        </w:rPr>
+        <w:t xml:space="preserve">We prioritized heavily </w:t>
+      </w:r>
+      <w:proofErr w:type="gramStart"/>
+      <w:r>
+        <w:rPr>
+          <w:sz w:val="24"/>
+          <w:szCs w:val="24"/>
+        </w:rPr>
+        <w:t>into</w:t>
+      </w:r>
+      <w:proofErr w:type="gramEnd"/>
+      <w:r>
+        <w:rPr>
+          <w:sz w:val="24"/>
+          <w:szCs w:val="24"/>
+        </w:rPr>
+        <w:t xml:space="preserve"> this </w:t>
+      </w:r>
+      <w:proofErr w:type="gramStart"/>
+      <w:r>
+        <w:rPr>
+          <w:sz w:val="24"/>
+          <w:szCs w:val="24"/>
+        </w:rPr>
+        <w:t>objective</w:t>
+      </w:r>
+      <w:proofErr w:type="gramEnd"/>
+      <w:r>
+        <w:rPr>
+          <w:sz w:val="24"/>
+          <w:szCs w:val="24"/>
+        </w:rPr>
+        <w:t xml:space="preserve"> and we gave it special value. For this objective we ‘ve built a smart and strong algorithm that controls </w:t>
+      </w:r>
+      <w:proofErr w:type="gramStart"/>
+      <w:r>
+        <w:rPr>
+          <w:sz w:val="24"/>
+          <w:szCs w:val="24"/>
+        </w:rPr>
+        <w:t>the Melvin</w:t>
+      </w:r>
+      <w:proofErr w:type="gramEnd"/>
+      <w:r>
+        <w:rPr>
+          <w:sz w:val="24"/>
+          <w:szCs w:val="24"/>
+        </w:rPr>
+        <w:t xml:space="preserve"> so that it maximizes efficiency.</w:t>
+      </w:r>
+    </w:p>
+    <w:p>
+      <w:pPr>
+        <w:spacing w:after="0"/>
+        <w:jc w:val="both"/>
+        <w:rPr>
+          <w:sz w:val="24"/>
+          <w:szCs w:val="24"/>
+        </w:rPr>
+      </w:pPr>
+      <w:proofErr w:type="gramStart"/>
+      <w:r>
+        <w:rPr>
+          <w:sz w:val="24"/>
+          <w:szCs w:val="24"/>
+        </w:rPr>
+        <w:t>Specifically</w:t>
+      </w:r>
+      <w:proofErr w:type="gramEnd"/>
+      <w:r>
+        <w:rPr>
+          <w:sz w:val="24"/>
+          <w:szCs w:val="24"/>
+        </w:rPr>
+        <w:t xml:space="preserve"> we invented a </w:t>
+      </w:r>
+      <w:proofErr w:type="gramStart"/>
+      <w:r>
+        <w:rPr>
+          <w:sz w:val="24"/>
+          <w:szCs w:val="24"/>
+        </w:rPr>
+        <w:t>python</w:t>
+      </w:r>
+      <w:proofErr w:type="gramEnd"/>
+      <w:r>
+        <w:rPr>
+          <w:sz w:val="24"/>
+          <w:szCs w:val="24"/>
+        </w:rPr>
+        <w:t xml:space="preserve"> class called </w:t>
+      </w:r>
+      <w:proofErr w:type="spellStart"/>
+      <w:proofErr w:type="gramStart"/>
+      <w:r>
+        <w:rPr>
+          <w:sz w:val="24"/>
+          <w:szCs w:val="24"/>
+        </w:rPr>
+        <w:t>BitMatrix</w:t>
+      </w:r>
+      <w:proofErr w:type="spellEnd"/>
+      <w:r>
+        <w:rPr>
+          <w:sz w:val="24"/>
+          <w:szCs w:val="24"/>
+        </w:rPr>
+        <w:t xml:space="preserve"> .</w:t>
+      </w:r>
+      <w:proofErr w:type="gramEnd"/>
+      <w:r>
+        <w:rPr>
+          <w:sz w:val="24"/>
+          <w:szCs w:val="24"/>
+        </w:rPr>
+        <w:t xml:space="preserve"> This class creates a binary map that utilizes the fact that each memory slot is </w:t>
+      </w:r>
+      <w:proofErr w:type="gramStart"/>
+      <w:r>
+        <w:rPr>
+          <w:sz w:val="24"/>
+          <w:szCs w:val="24"/>
+        </w:rPr>
+        <w:t>made out of</w:t>
+      </w:r>
+      <w:proofErr w:type="gramEnd"/>
+      <w:r>
+        <w:rPr>
+          <w:sz w:val="24"/>
+          <w:szCs w:val="24"/>
+        </w:rPr>
+        <w:t xml:space="preserve"> 8 </w:t>
+      </w:r>
+      <w:proofErr w:type="gramStart"/>
+      <w:r>
+        <w:rPr>
+          <w:sz w:val="24"/>
+          <w:szCs w:val="24"/>
+        </w:rPr>
+        <w:t>bits</w:t>
+      </w:r>
+      <w:proofErr w:type="gramEnd"/>
+      <w:r>
+        <w:rPr>
+          <w:sz w:val="24"/>
+          <w:szCs w:val="24"/>
+        </w:rPr>
+        <w:t xml:space="preserve"> so we save up space of </w:t>
+      </w:r>
+      <w:proofErr w:type="gramStart"/>
+      <w:r>
+        <w:rPr>
+          <w:sz w:val="24"/>
+          <w:szCs w:val="24"/>
+        </w:rPr>
+        <w:t>RAM .</w:t>
+      </w:r>
+      <w:proofErr w:type="gramEnd"/>
+      <w:r>
+        <w:rPr>
+          <w:sz w:val="24"/>
+          <w:szCs w:val="24"/>
+        </w:rPr>
+        <w:t xml:space="preserve"> Using this important tool unlocked us the capability to make Melvin behave like a real person. Getting into more </w:t>
+      </w:r>
+      <w:proofErr w:type="gramStart"/>
+      <w:r>
+        <w:rPr>
+          <w:sz w:val="24"/>
+          <w:szCs w:val="24"/>
+        </w:rPr>
+        <w:t>details ,</w:t>
+      </w:r>
+      <w:proofErr w:type="gramEnd"/>
+      <w:r>
+        <w:rPr>
+          <w:sz w:val="24"/>
+          <w:szCs w:val="24"/>
+        </w:rPr>
+        <w:t xml:space="preserve"> this map gives </w:t>
+      </w:r>
+      <w:proofErr w:type="gramStart"/>
+      <w:r>
+        <w:rPr>
+          <w:sz w:val="24"/>
+          <w:szCs w:val="24"/>
+        </w:rPr>
+        <w:t>the Melvin</w:t>
+      </w:r>
+      <w:proofErr w:type="gramEnd"/>
+      <w:r>
+        <w:rPr>
+          <w:sz w:val="24"/>
+          <w:szCs w:val="24"/>
+        </w:rPr>
+        <w:t xml:space="preserve"> the attribute of memory. This single element, allows the Melvin when taking pictures of the daily </w:t>
+      </w:r>
+      <w:proofErr w:type="gramStart"/>
+      <w:r>
+        <w:rPr>
+          <w:sz w:val="24"/>
+          <w:szCs w:val="24"/>
+        </w:rPr>
+        <w:t>map</w:t>
+      </w:r>
+      <w:r>
+        <w:rPr>
+          <w:sz w:val="24"/>
+          <w:szCs w:val="24"/>
+        </w:rPr>
+        <w:t xml:space="preserve"> ,</w:t>
+      </w:r>
+      <w:proofErr w:type="gramEnd"/>
+      <w:r>
+        <w:rPr>
+          <w:sz w:val="24"/>
+          <w:szCs w:val="24"/>
+        </w:rPr>
+        <w:t xml:space="preserve"> to update this memory and remember those places… But we hear you ask, why is this good? </w:t>
+      </w:r>
+      <w:proofErr w:type="gramStart"/>
+      <w:r>
+        <w:rPr>
+          <w:sz w:val="24"/>
+          <w:szCs w:val="24"/>
+        </w:rPr>
+        <w:t>Well</w:t>
+      </w:r>
+      <w:proofErr w:type="gramEnd"/>
+      <w:r>
+        <w:rPr>
+          <w:sz w:val="24"/>
+          <w:szCs w:val="24"/>
+        </w:rPr>
+        <w:t xml:space="preserve"> the answer to that is the pain of charge mode… This mode is inevitable but with this memory as far as Melvin goes and takes continuously more and more places of the </w:t>
+      </w:r>
+      <w:proofErr w:type="gramStart"/>
+      <w:r>
+        <w:rPr>
+          <w:sz w:val="24"/>
+          <w:szCs w:val="24"/>
+        </w:rPr>
+        <w:t>earth ,</w:t>
+      </w:r>
+      <w:proofErr w:type="gramEnd"/>
+      <w:r>
+        <w:rPr>
+          <w:sz w:val="24"/>
+          <w:szCs w:val="24"/>
+        </w:rPr>
+        <w:t xml:space="preserve"> the Melvin acts smarter and the more it gets into charge when the Melvin travels long unnecessary distances … In that way </w:t>
+      </w:r>
+      <w:proofErr w:type="gramStart"/>
+      <w:r>
+        <w:rPr>
+          <w:sz w:val="24"/>
+          <w:szCs w:val="24"/>
+        </w:rPr>
+        <w:t>the Melvin</w:t>
+      </w:r>
+      <w:proofErr w:type="gramEnd"/>
+      <w:r>
+        <w:rPr>
+          <w:sz w:val="24"/>
+          <w:szCs w:val="24"/>
+        </w:rPr>
+        <w:t xml:space="preserve"> acts smarter and </w:t>
+      </w:r>
+      <w:proofErr w:type="gramStart"/>
+      <w:r>
+        <w:rPr>
+          <w:sz w:val="24"/>
+          <w:szCs w:val="24"/>
+        </w:rPr>
+        <w:t>smarter</w:t>
+      </w:r>
+      <w:proofErr w:type="gramEnd"/>
+      <w:r>
+        <w:rPr>
+          <w:sz w:val="24"/>
+          <w:szCs w:val="24"/>
+        </w:rPr>
+        <w:t xml:space="preserve"> and the pain of charging becomes lesser as the hours </w:t>
+      </w:r>
+      <w:proofErr w:type="gramStart"/>
+      <w:r>
+        <w:rPr>
+          <w:sz w:val="24"/>
+          <w:szCs w:val="24"/>
+        </w:rPr>
+        <w:t>goes .</w:t>
+      </w:r>
+      <w:proofErr w:type="gramEnd"/>
+      <w:r>
+        <w:rPr>
+          <w:b/>
+          <w:bCs/>
+          <w:sz w:val="24"/>
+          <w:szCs w:val="24"/>
+        </w:rPr>
+        <w:t xml:space="preserve"> We are proud to say that this mission of the contest behaved perfectly and never failed us.</w:t>
+      </w:r>
+      <w:r>
+        <w:rPr>
+          <w:b/>
+          <w:bCs/>
+          <w:sz w:val="24"/>
+          <w:szCs w:val="24"/>
+        </w:rPr>
+        <w:t xml:space="preserve"> </w:t>
+      </w:r>
+      <w:proofErr w:type="spellStart"/>
+      <w:proofErr w:type="gramStart"/>
+      <w:r>
+        <w:rPr>
+          <w:sz w:val="24"/>
+          <w:szCs w:val="24"/>
+        </w:rPr>
+        <w:t>Its</w:t>
+      </w:r>
+      <w:proofErr w:type="spellEnd"/>
+      <w:proofErr w:type="gramEnd"/>
+      <w:r>
+        <w:rPr>
+          <w:sz w:val="24"/>
+          <w:szCs w:val="24"/>
+        </w:rPr>
+        <w:t xml:space="preserve"> important to </w:t>
+      </w:r>
+      <w:proofErr w:type="gramStart"/>
+      <w:r>
+        <w:rPr>
+          <w:sz w:val="24"/>
+          <w:szCs w:val="24"/>
+        </w:rPr>
+        <w:t>mention about</w:t>
+      </w:r>
+      <w:proofErr w:type="gramEnd"/>
+      <w:r>
+        <w:rPr>
+          <w:sz w:val="24"/>
+          <w:szCs w:val="24"/>
+        </w:rPr>
+        <w:t xml:space="preserve"> how we approached the change in trajectories Melvin had to do. </w:t>
+      </w:r>
+      <w:proofErr w:type="gramStart"/>
+      <w:r>
+        <w:rPr>
+          <w:sz w:val="24"/>
+          <w:szCs w:val="24"/>
+        </w:rPr>
+        <w:t>Lets</w:t>
+      </w:r>
+      <w:proofErr w:type="gramEnd"/>
+      <w:r>
+        <w:rPr>
+          <w:sz w:val="24"/>
+          <w:szCs w:val="24"/>
+        </w:rPr>
+        <w:t xml:space="preserve"> begin from the “law” that Melvin had “when in a certain </w:t>
+      </w:r>
+      <w:proofErr w:type="gramStart"/>
+      <w:r>
+        <w:rPr>
+          <w:sz w:val="24"/>
+          <w:szCs w:val="24"/>
+        </w:rPr>
+        <w:t>trajectory ,</w:t>
+      </w:r>
+      <w:proofErr w:type="gramEnd"/>
+      <w:r>
+        <w:rPr>
+          <w:sz w:val="24"/>
+          <w:szCs w:val="24"/>
+        </w:rPr>
+        <w:t xml:space="preserve"> first take photo of all the point of the trajectory and then change a trajectory”. Having that said, </w:t>
+      </w:r>
+      <w:proofErr w:type="gramStart"/>
+      <w:r>
+        <w:rPr>
+          <w:sz w:val="24"/>
+          <w:szCs w:val="24"/>
+        </w:rPr>
+        <w:t>lets</w:t>
+      </w:r>
+      <w:proofErr w:type="gramEnd"/>
+      <w:r>
+        <w:rPr>
+          <w:sz w:val="24"/>
+          <w:szCs w:val="24"/>
+        </w:rPr>
+        <w:t xml:space="preserve"> speak of how Melvin decided where to go next when a certain trajectory was accomplished. Here is a certain picture:</w:t>
+      </w:r>
+    </w:p>
+    <w:p>
+      <w:pPr>
+        <w:spacing w:after="0"/>
+        <w:jc w:val="both"/>
+        <w:rPr>
+          <w:sz w:val="24"/>
+          <w:szCs w:val="24"/>
+        </w:rPr>
+      </w:pPr>
+    </w:p>
+    <w:p>
+      <w:pPr>
+        <w:spacing w:after="0"/>
+        <w:jc w:val="both"/>
+        <w:rPr>
+          <w:sz w:val="24"/>
+          <w:szCs w:val="24"/>
+        </w:rPr>
+      </w:pPr>
+    </w:p>
+    <w:p>
+      <w:pPr>
+        <w:spacing w:after="0"/>
+        <w:jc w:val="both"/>
+        <w:rPr>
+          <w:sz w:val="24"/>
+          <w:szCs w:val="24"/>
+        </w:rPr>
+      </w:pPr>
+      <w:r>
+        <w:rPr>
+          <w:sz w:val="24"/>
+          <w:szCs w:val="24"/>
+        </w:rPr>
+        <w:lastRenderedPageBreak/>
+        <w:t xml:space="preserve">In this picture the spots which Melvin thought </w:t>
+      </w:r>
+      <w:proofErr w:type="gramStart"/>
+      <w:r>
+        <w:rPr>
+          <w:sz w:val="24"/>
+          <w:szCs w:val="24"/>
+        </w:rPr>
+        <w:t>appears</w:t>
+      </w:r>
+      <w:proofErr w:type="gramEnd"/>
+      <w:r>
+        <w:rPr>
+          <w:sz w:val="24"/>
+          <w:szCs w:val="24"/>
+        </w:rPr>
+        <w:t xml:space="preserve"> with red dots. But how it though I hear you ask… well what Melvin done is that he scanned in each spot all the 1.000.000 pixels around him and recalled his memory to identify how many pixels are vacant …or otherwise not captured.</w:t>
+      </w:r>
+    </w:p>
+    <w:p>
+      <w:pPr>
+        <w:spacing w:after="0"/>
+        <w:jc w:val="both"/>
+        <w:rPr>
+          <w:sz w:val="24"/>
+          <w:szCs w:val="24"/>
+        </w:rPr>
+      </w:pPr>
+      <w:r>
+        <w:rPr>
+          <w:sz w:val="24"/>
+          <w:szCs w:val="24"/>
+        </w:rPr>
+        <w:t xml:space="preserve">Then, it does something </w:t>
+      </w:r>
+      <w:proofErr w:type="gramStart"/>
+      <w:r>
+        <w:rPr>
+          <w:sz w:val="24"/>
+          <w:szCs w:val="24"/>
+        </w:rPr>
+        <w:t>really smart</w:t>
+      </w:r>
+      <w:proofErr w:type="gramEnd"/>
+      <w:r>
+        <w:rPr>
+          <w:sz w:val="24"/>
+          <w:szCs w:val="24"/>
+        </w:rPr>
+        <w:t xml:space="preserve"> and that is that it selects the spot where the fellow </w:t>
+      </w:r>
+      <w:proofErr w:type="gramStart"/>
+      <w:r>
+        <w:rPr>
+          <w:sz w:val="24"/>
+          <w:szCs w:val="24"/>
+        </w:rPr>
+        <w:t>criterial</w:t>
+      </w:r>
+      <w:proofErr w:type="gramEnd"/>
+      <w:r>
+        <w:rPr>
+          <w:sz w:val="24"/>
+          <w:szCs w:val="24"/>
+        </w:rPr>
+        <w:t xml:space="preserve"> is fulfilled: commander takes the percentage of the map that is already photographed and then it compares it to the vacant/1.000.</w:t>
+      </w:r>
+      <w:proofErr w:type="gramStart"/>
+      <w:r>
+        <w:rPr>
+          <w:sz w:val="24"/>
+          <w:szCs w:val="24"/>
+        </w:rPr>
+        <w:t>000 .</w:t>
+      </w:r>
+      <w:proofErr w:type="gramEnd"/>
+      <w:r>
+        <w:rPr>
+          <w:sz w:val="24"/>
+          <w:szCs w:val="24"/>
+        </w:rPr>
+        <w:t xml:space="preserve"> If the vacant</w:t>
+      </w:r>
+      <w:r>
+        <w:rPr>
+          <w:sz w:val="24"/>
+          <w:szCs w:val="24"/>
+        </w:rPr>
+        <w:t xml:space="preserve">/1.000.000 is greater than the total percentage of undiscovered map then it sets it to </w:t>
+      </w:r>
+      <w:proofErr w:type="gramStart"/>
+      <w:r>
+        <w:rPr>
+          <w:sz w:val="24"/>
+          <w:szCs w:val="24"/>
+        </w:rPr>
+        <w:t>target ,</w:t>
+      </w:r>
+      <w:proofErr w:type="gramEnd"/>
+      <w:r>
+        <w:rPr>
+          <w:sz w:val="24"/>
+          <w:szCs w:val="24"/>
+        </w:rPr>
+        <w:t xml:space="preserve"> calculates the correct velocities and Melvin is commanded to go to this target. And this logic made a huge difference on how fast </w:t>
+      </w:r>
+      <w:proofErr w:type="gramStart"/>
+      <w:r>
+        <w:rPr>
+          <w:sz w:val="24"/>
+          <w:szCs w:val="24"/>
+        </w:rPr>
+        <w:t>commander</w:t>
+      </w:r>
+      <w:proofErr w:type="gramEnd"/>
+      <w:r>
+        <w:rPr>
+          <w:sz w:val="24"/>
+          <w:szCs w:val="24"/>
+        </w:rPr>
+        <w:t xml:space="preserve"> </w:t>
+      </w:r>
+      <w:proofErr w:type="gramStart"/>
+      <w:r>
+        <w:rPr>
+          <w:sz w:val="24"/>
+          <w:szCs w:val="24"/>
+        </w:rPr>
+        <w:t>actually takes</w:t>
+      </w:r>
+      <w:proofErr w:type="gramEnd"/>
+      <w:r>
+        <w:rPr>
+          <w:sz w:val="24"/>
+          <w:szCs w:val="24"/>
+        </w:rPr>
+        <w:t xml:space="preserve"> photos of the whole </w:t>
+      </w:r>
+      <w:proofErr w:type="gramStart"/>
+      <w:r>
+        <w:rPr>
+          <w:sz w:val="24"/>
+          <w:szCs w:val="24"/>
+        </w:rPr>
+        <w:t>map .</w:t>
+      </w:r>
+      <w:proofErr w:type="gramEnd"/>
+      <w:r>
+        <w:rPr>
+          <w:sz w:val="24"/>
+          <w:szCs w:val="24"/>
+        </w:rPr>
+        <w:t xml:space="preserve"> </w:t>
+      </w:r>
+    </w:p>
+    <w:p>
+      <w:pPr>
+        <w:spacing w:after="0"/>
+        <w:jc w:val="both"/>
+        <w:rPr>
+          <w:sz w:val="24"/>
+          <w:szCs w:val="24"/>
+        </w:rPr>
+      </w:pPr>
+    </w:p>
+    <w:p>
+      <w:pPr>
+        <w:spacing w:after="0"/>
+        <w:jc w:val="both"/>
+        <w:rPr>
+          <w:sz w:val="24"/>
+          <w:szCs w:val="24"/>
+        </w:rPr>
+      </w:pPr>
+    </w:p>
+    <w:p>
+      <w:pPr>
+        <w:spacing w:after="0"/>
+        <w:jc w:val="both"/>
+        <w:rPr>
+          <w:sz w:val="24"/>
+          <w:szCs w:val="24"/>
+        </w:rPr>
+      </w:pPr>
+    </w:p>
+    <w:p>
+      <w:pPr>
+        <w:spacing w:after="0"/>
+        <w:jc w:val="both"/>
+        <w:rPr>
+          <w:sz w:val="24"/>
+          <w:szCs w:val="24"/>
+        </w:rPr>
+      </w:pPr>
+    </w:p>
+    <w:p>
+      <w:pPr>
+        <w:spacing w:after="0"/>
+        <w:jc w:val="both"/>
+        <w:rPr>
+          <w:sz w:val="24"/>
+          <w:szCs w:val="24"/>
         </w:rPr>
       </w:pPr>
       <w:r>
@@ -641,15 +1300,13 @@
         <w:rPr>
           <w:sz w:val="24"/>
           <w:szCs w:val="24"/>
-          <w:lang w:val="el-GR"/>
-        </w:rPr>
-      </w:pPr>
-      <w:r>
-        <w:rPr>
-          <w:sz w:val="24"/>
-          <w:szCs w:val="24"/>
-        </w:rPr>
-        <w:lastRenderedPageBreak/>
+        </w:rPr>
+      </w:pPr>
+      <w:r>
+        <w:rPr>
+          <w:sz w:val="24"/>
+          <w:szCs w:val="24"/>
+        </w:rPr>
         <w:t xml:space="preserve">• Team performance assessment, including strengths and areas for improvement </w:t>
       </w:r>
     </w:p>
@@ -736,6 +1393,7 @@
         <w:jc w:val="both"/>
       </w:pPr>
       <w:r>
+        <w:lastRenderedPageBreak/>
         <w:t xml:space="preserve">handle better the smaller than lens areas, and take into consideration the </w:t>
       </w:r>
       <w:proofErr w:type="spellStart"/>
@@ -1075,7 +1733,6 @@
           <w:sz w:val="24"/>
           <w:szCs w:val="24"/>
         </w:rPr>
-        <w:lastRenderedPageBreak/>
         <w:t xml:space="preserve">Code submission:  </w:t>
       </w:r>
     </w:p>
@@ -1193,13 +1850,7 @@
         <w:t>Your code and report will account for 60% of your final score in the challenge.</w:t>
       </w:r>
     </w:p>
-    <w:p>
-      <w:pPr>
-        <w:rPr>
-          <w:lang w:val="el-GR"/>
-        </w:rPr>
-      </w:pPr>
-    </w:p>
+    <w:p/>
     <w:sectPr>
       <w:pgSz w:w="12240" w:h="15840"/>
       <w:pgMar w:top="1440" w:right="1440" w:bottom="1440" w:left="1440" w:header="720" w:footer="720" w:gutter="0"/>
@@ -2759,6 +3410,7 @@
   <w:style w:type="character" w:default="1" w:styleId="DefaultParagraphFont">
     <w:name w:val="Default Paragraph Font"/>
     <w:uiPriority w:val="1"/>
+    <w:semiHidden/>
     <w:unhideWhenUsed/>
   </w:style>
   <w:style w:type="table" w:default="1" w:styleId="TableNormal">

</xml_diff>